<commit_message>
se modifican los manuales usuario y instalacion
</commit_message>
<xml_diff>
--- a/front/public/Documentacion/Trimestre_5/Manuales/MANUAL DE INSTALACION/Manual_instalacion_MysticalCut.docx
+++ b/front/public/Documentacion/Trimestre_5/Manuales/MANUAL DE INSTALACION/Manual_instalacion_MysticalCut.docx
@@ -1554,15 +1554,7 @@
             </w:r>
             <w:proofErr w:type="spellEnd"/>
             <w:r>
-              <w:t xml:space="preserve"> </w:t>
-            </w:r>
-            <w:proofErr w:type="spellStart"/>
-            <w:r>
-              <w:t>Leon</w:t>
-            </w:r>
-            <w:proofErr w:type="spellEnd"/>
-            <w:r>
-              <w:t xml:space="preserve"> Galarza</w:t>
+              <w:t xml:space="preserve"> Leon Galarza</w:t>
             </w:r>
           </w:p>
         </w:tc>
@@ -4514,39 +4506,146 @@
     </w:p>
     <w:p>
       <w:pPr>
-        <w:spacing w:before="240" w:after="240"/>
-        <w:ind w:left="576"/>
+        <w:pStyle w:val="Textbody"/>
+        <w:rPr>
+          <w:rFonts w:ascii="Times New Roman" w:hAnsi="Times New Roman"/>
+          <w:sz w:val="24"/>
+        </w:rPr>
       </w:pPr>
       <w:r>
-        <w:t xml:space="preserve">Este manual abarca todo el proceso necesario para la instalación y configuración inicial del sistema </w:t>
+        <w:rPr>
+          <w:rFonts w:ascii="Times New Roman" w:hAnsi="Times New Roman"/>
+          <w:sz w:val="24"/>
+        </w:rPr>
+        <w:t xml:space="preserve">En este manual de instalación abarca los aspectos fundamentales para la correcta implementación y configuración del sistema </w:t>
       </w:r>
+      <w:proofErr w:type="spellStart"/>
       <w:r>
         <w:rPr>
-          <w:b/>
-          <w:bCs/>
+          <w:rFonts w:ascii="Times New Roman" w:hAnsi="Times New Roman"/>
+          <w:sz w:val="24"/>
         </w:rPr>
-        <w:t>MYSTICALCUT</w:t>
+        <w:t>MysticalCut</w:t>
       </w:r>
+      <w:proofErr w:type="spellEnd"/>
       <w:r>
-        <w:t xml:space="preserve"> en un entorno previamente definido. Incluye la descripción de los requisitos técnicos (hardware y software), la instalación de dependencias, la configuración de bases de datos, la puesta en marcha del servidor y los pasos necesarios para verificar el correcto funcionamiento del sistema una vez instalado.</w:t>
+        <w:rPr>
+          <w:rFonts w:ascii="Times New Roman" w:hAnsi="Times New Roman"/>
+          <w:sz w:val="24"/>
+        </w:rPr>
+        <w:t xml:space="preserve"> en el entorno donde será desplegado. Está dirigido a administradores del sistema o desarrolladores encargados del proceso de instalación técnica. </w:t>
       </w:r>
     </w:p>
     <w:p>
       <w:pPr>
-        <w:spacing w:before="240" w:after="240"/>
-        <w:ind w:left="576"/>
+        <w:pStyle w:val="Textbody"/>
+        <w:rPr>
+          <w:rFonts w:ascii="Times New Roman" w:hAnsi="Times New Roman"/>
+          <w:sz w:val="24"/>
+        </w:rPr>
       </w:pPr>
       <w:r>
-        <w:t>El alcance de este documento se limita a entornos controlados donde el usuario cuente con los permisos necesarios para realizar instalaciones, configuraciones de red y cambios en el sistema operativo. No cubre aspectos relacionados con el uso funcional del sistema (los cuales se tratan en el manual de usuario) ni la resolución de problemas avanzados de infraestructura o integración con sistemas externos.</w:t>
+        <w:rPr>
+          <w:rFonts w:ascii="Times New Roman" w:hAnsi="Times New Roman"/>
+          <w:sz w:val="24"/>
+        </w:rPr>
+        <w:t xml:space="preserve">Entre los puntos clave que aborda este manual se encuentran: </w:t>
       </w:r>
     </w:p>
     <w:p>
       <w:pPr>
-        <w:spacing w:before="240" w:after="240"/>
-        <w:ind w:left="576"/>
+        <w:pStyle w:val="Textbody"/>
+        <w:rPr>
+          <w:rFonts w:ascii="Times New Roman" w:hAnsi="Times New Roman"/>
+          <w:sz w:val="24"/>
+        </w:rPr>
       </w:pPr>
       <w:r>
-        <w:t>Este manual es aplicable tanto para instalaciones locales como en servidores de pruebas o producción, siempre y cuando se sigan las especificaciones técnicas proporcionadas.</w:t>
+        <w:rPr>
+          <w:rFonts w:ascii="Times New Roman" w:hAnsi="Times New Roman"/>
+          <w:sz w:val="24"/>
+        </w:rPr>
+        <w:t xml:space="preserve">Requisitos de hardware recomendados y mínimos para garantizar un óptimo rendimiento del sistema. </w:t>
+      </w:r>
+    </w:p>
+    <w:p>
+      <w:pPr>
+        <w:pStyle w:val="Textbody"/>
+        <w:rPr>
+          <w:rFonts w:ascii="Times New Roman" w:hAnsi="Times New Roman"/>
+          <w:sz w:val="24"/>
+        </w:rPr>
+      </w:pPr>
+      <w:r>
+        <w:rPr>
+          <w:rFonts w:ascii="Times New Roman" w:hAnsi="Times New Roman"/>
+          <w:sz w:val="24"/>
+        </w:rPr>
+        <w:t xml:space="preserve">Requisitos de software e instalación de herramientas necesarias (como Node.js, MySQL, y otros entornos asociados). </w:t>
+      </w:r>
+    </w:p>
+    <w:p>
+      <w:pPr>
+        <w:pStyle w:val="Textbody"/>
+        <w:rPr>
+          <w:rFonts w:ascii="Times New Roman" w:hAnsi="Times New Roman"/>
+          <w:sz w:val="24"/>
+        </w:rPr>
+      </w:pPr>
+      <w:r>
+        <w:rPr>
+          <w:rFonts w:ascii="Times New Roman" w:hAnsi="Times New Roman"/>
+          <w:sz w:val="24"/>
+        </w:rPr>
+        <w:t xml:space="preserve">Clonación o descarga del repositorio del proyecto. </w:t>
+      </w:r>
+    </w:p>
+    <w:p>
+      <w:pPr>
+        <w:pStyle w:val="Textbody"/>
+        <w:rPr>
+          <w:rFonts w:ascii="Times New Roman" w:hAnsi="Times New Roman"/>
+          <w:sz w:val="24"/>
+        </w:rPr>
+      </w:pPr>
+      <w:r>
+        <w:rPr>
+          <w:rFonts w:ascii="Times New Roman" w:hAnsi="Times New Roman"/>
+          <w:sz w:val="24"/>
+        </w:rPr>
+        <w:t xml:space="preserve">Instalación de dependencias y paquetes necesarios. </w:t>
+      </w:r>
+    </w:p>
+    <w:p>
+      <w:pPr>
+        <w:pStyle w:val="Textbody"/>
+        <w:rPr>
+          <w:rFonts w:ascii="Times New Roman" w:hAnsi="Times New Roman"/>
+          <w:sz w:val="24"/>
+        </w:rPr>
+      </w:pPr>
+      <w:r>
+        <w:rPr>
+          <w:rFonts w:ascii="Times New Roman" w:hAnsi="Times New Roman"/>
+          <w:sz w:val="24"/>
+        </w:rPr>
+        <w:t xml:space="preserve">Configuración de variables de entorno y archivos clave. </w:t>
+      </w:r>
+    </w:p>
+    <w:p>
+      <w:pPr>
+        <w:pStyle w:val="Textbody"/>
+        <w:rPr>
+          <w:rFonts w:ascii="Times New Roman" w:hAnsi="Times New Roman"/>
+          <w:sz w:val="24"/>
+        </w:rPr>
+      </w:pPr>
+      <w:r>
+        <w:rPr>
+          <w:rFonts w:ascii="Times New Roman" w:hAnsi="Times New Roman"/>
+          <w:sz w:val="24"/>
+        </w:rPr>
+        <w:t xml:space="preserve">Creación, configuración e importación de bases de datos. </w:t>
       </w:r>
     </w:p>
     <w:p>
@@ -4557,6 +4656,13 @@
           <w:color w:val="000000"/>
         </w:rPr>
       </w:pPr>
+      <w:r>
+        <w:rPr>
+          <w:rFonts w:ascii="Times New Roman" w:hAnsi="Times New Roman"/>
+          <w:sz w:val="24"/>
+        </w:rPr>
+        <w:t>Ejecución inicial del sistema y verificación de su correcto funcionamiento.</w:t>
+      </w:r>
     </w:p>
     <w:p>
       <w:pPr>
@@ -11619,7 +11725,6 @@
                 <w:sz w:val="20"/>
                 <w:szCs w:val="20"/>
               </w:rPr>
-              <w:lastRenderedPageBreak/>
               <w:t>Localización</w:t>
             </w:r>
           </w:p>
@@ -20922,7 +21027,7 @@
                 <w:noProof/>
               </w:rPr>
               <w:drawing>
-                <wp:inline distT="0" distB="0" distL="0" distR="0" wp14:anchorId="0BBA8A3E" wp14:editId="4251003E">
+                <wp:inline distT="0" distB="0" distL="0" distR="0" wp14:anchorId="0BBA8A3E" wp14:editId="339AF3D6">
                   <wp:extent cx="4657725" cy="2209800"/>
                   <wp:effectExtent l="0" t="0" r="0" b="0"/>
                   <wp:docPr id="252168979" name="drawing"/>
@@ -21140,7 +21245,6 @@
                 <w:bCs/>
                 <w:color w:val="000000" w:themeColor="text1"/>
               </w:rPr>
-              <w:lastRenderedPageBreak/>
               <w:t>6</w:t>
             </w:r>
           </w:p>
@@ -24765,7 +24869,6 @@
                 <w:sz w:val="20"/>
                 <w:szCs w:val="20"/>
               </w:rPr>
-              <w:lastRenderedPageBreak/>
               <w:t>Paso 2</w:t>
             </w:r>
           </w:p>
@@ -35753,7 +35856,6 @@
                 <w:b/>
                 <w:bCs/>
               </w:rPr>
-              <w:lastRenderedPageBreak/>
               <w:t>Vue</w:t>
             </w:r>
             <w:proofErr w:type="spellEnd"/>
@@ -38418,7 +38520,6 @@
   <w:style w:type="character" w:default="1" w:styleId="Fuentedeprrafopredeter">
     <w:name w:val="Default Paragraph Font"/>
     <w:uiPriority w:val="1"/>
-    <w:semiHidden/>
     <w:unhideWhenUsed/>
   </w:style>
   <w:style w:type="table" w:default="1" w:styleId="Tablanormal">

</xml_diff>